<commit_message>
Rework xml handling and validation
rework incorrect xsd of country gdp
</commit_message>
<xml_diff>
--- a/HowToRun.docx
+++ b/HowToRun.docx
@@ -1,6 +1,6 @@
 
 <file path=word/document.xml><?xml version="1.0" encoding="utf-8"?>
-<w:document xmlns:wpc="http://schemas.microsoft.com/office/word/2010/wordprocessingCanvas" xmlns:cx="http://schemas.microsoft.com/office/drawing/2014/chartex" xmlns:cx1="http://schemas.microsoft.com/office/drawing/2015/9/8/chartex" xmlns:cx2="http://schemas.microsoft.com/office/drawing/2015/10/21/chartex" xmlns:cx3="http://schemas.microsoft.com/office/drawing/2016/5/9/chartex" xmlns:cx4="http://schemas.microsoft.com/office/drawing/2016/5/10/chartex" xmlns:cx5="http://schemas.microsoft.com/office/drawing/2016/5/11/chartex" xmlns:cx6="http://schemas.microsoft.com/office/drawing/2016/5/12/chartex" xmlns:cx7="http://schemas.microsoft.com/office/drawing/2016/5/13/chartex" xmlns:cx8="http://schemas.microsoft.com/office/drawing/2016/5/14/chartex" xmlns:mc="http://schemas.openxmlformats.org/markup-compatibility/2006" xmlns:aink="http://schemas.microsoft.com/office/drawing/2016/ink" xmlns:am3d="http://schemas.microsoft.com/office/drawing/2017/model3d" xmlns:o="urn:schemas-microsoft-com:office:office" xmlns:r="http://schemas.openxmlformats.org/officeDocument/2006/relationships" xmlns:m="http://schemas.openxmlformats.org/officeDocument/2006/math" xmlns:v="urn:schemas-microsoft-com:vml" xmlns:wp14="http://schemas.microsoft.com/office/word/2010/wordprocessingDrawing" xmlns:wp="http://schemas.openxmlformats.org/drawingml/2006/wordprocessingDrawing" xmlns:w10="urn:schemas-microsoft-com:office:word" xmlns:w="http://schemas.openxmlformats.org/wordprocessingml/2006/main" xmlns:w14="http://schemas.microsoft.com/office/word/2010/wordml" xmlns:w15="http://schemas.microsoft.com/office/word/2012/wordml" xmlns:w16cex="http://schemas.microsoft.com/office/word/2018/wordml/cex" xmlns:w16cid="http://schemas.microsoft.com/office/word/2016/wordml/cid" xmlns:w16="http://schemas.microsoft.com/office/word/2018/wordml" xmlns:w16se="http://schemas.microsoft.com/office/word/2015/wordml/symex" xmlns:wpg="http://schemas.microsoft.com/office/word/2010/wordprocessingGroup" xmlns:wpi="http://schemas.microsoft.com/office/word/2010/wordprocessingInk" xmlns:wne="http://schemas.microsoft.com/office/word/2006/wordml" xmlns:wps="http://schemas.microsoft.com/office/word/2010/wordprocessingShape" mc:Ignorable="w14 w15 w16se w16cid w16 w16cex wp14">
+<w:document xmlns:wpc="http://schemas.microsoft.com/office/word/2010/wordprocessingCanvas" xmlns:cx="http://schemas.microsoft.com/office/drawing/2014/chartex" xmlns:cx1="http://schemas.microsoft.com/office/drawing/2015/9/8/chartex" xmlns:cx2="http://schemas.microsoft.com/office/drawing/2015/10/21/chartex" xmlns:cx3="http://schemas.microsoft.com/office/drawing/2016/5/9/chartex" xmlns:cx4="http://schemas.microsoft.com/office/drawing/2016/5/10/chartex" xmlns:cx5="http://schemas.microsoft.com/office/drawing/2016/5/11/chartex" xmlns:cx6="http://schemas.microsoft.com/office/drawing/2016/5/12/chartex" xmlns:cx7="http://schemas.microsoft.com/office/drawing/2016/5/13/chartex" xmlns:cx8="http://schemas.microsoft.com/office/drawing/2016/5/14/chartex" xmlns:mc="http://schemas.openxmlformats.org/markup-compatibility/2006" xmlns:aink="http://schemas.microsoft.com/office/drawing/2016/ink" xmlns:am3d="http://schemas.microsoft.com/office/drawing/2017/model3d" xmlns:o="urn:schemas-microsoft-com:office:office" xmlns:r="http://schemas.openxmlformats.org/officeDocument/2006/relationships" xmlns:m="http://schemas.openxmlformats.org/officeDocument/2006/math" xmlns:v="urn:schemas-microsoft-com:vml" xmlns:wp14="http://schemas.microsoft.com/office/word/2010/wordprocessingDrawing" xmlns:wp="http://schemas.openxmlformats.org/drawingml/2006/wordprocessingDrawing" xmlns:w10="urn:schemas-microsoft-com:office:word" xmlns:w="http://schemas.openxmlformats.org/wordprocessingml/2006/main" xmlns:w14="http://schemas.microsoft.com/office/word/2010/wordml" xmlns:w15="http://schemas.microsoft.com/office/word/2012/wordml" xmlns:w16cex="http://schemas.microsoft.com/office/word/2018/wordml/cex" xmlns:w16cid="http://schemas.microsoft.com/office/word/2016/wordml/cid" xmlns:w16="http://schemas.microsoft.com/office/word/2018/wordml" xmlns:w16sdtdh="http://schemas.microsoft.com/office/word/2020/wordml/sdtdatahash" xmlns:w16se="http://schemas.microsoft.com/office/word/2015/wordml/symex" xmlns:wpg="http://schemas.microsoft.com/office/word/2010/wordprocessingGroup" xmlns:wpi="http://schemas.microsoft.com/office/word/2010/wordprocessingInk" xmlns:wne="http://schemas.microsoft.com/office/word/2006/wordml" xmlns:wps="http://schemas.microsoft.com/office/word/2010/wordprocessingShape" mc:Ignorable="w14 w15 w16se w16cid w16 w16cex w16sdtdh wp14">
   <w:body>
     <w:p>
       <w:pPr>
@@ -319,40 +319,60 @@
       <w:pPr>
         <w:pStyle w:val="ListParagraph"/>
         <w:numPr>
-          <w:ilvl w:val="1"/>
+          <w:ilvl w:val="0"/>
           <w:numId w:val="1"/>
         </w:numPr>
-        <w:rPr>
-          <w:lang w:val="en-GB"/>
+        <w:shd w:val="clear" w:color="auto" w:fill="F7F7F7"/>
+        <w:tabs>
+          <w:tab w:val="left" w:pos="916"/>
+          <w:tab w:val="left" w:pos="1832"/>
+          <w:tab w:val="left" w:pos="2748"/>
+          <w:tab w:val="left" w:pos="3664"/>
+          <w:tab w:val="left" w:pos="4580"/>
+          <w:tab w:val="left" w:pos="5496"/>
+          <w:tab w:val="left" w:pos="6412"/>
+          <w:tab w:val="left" w:pos="7328"/>
+          <w:tab w:val="left" w:pos="8244"/>
+          <w:tab w:val="left" w:pos="9160"/>
+          <w:tab w:val="left" w:pos="10076"/>
+          <w:tab w:val="left" w:pos="10992"/>
+          <w:tab w:val="left" w:pos="11908"/>
+          <w:tab w:val="left" w:pos="12824"/>
+          <w:tab w:val="left" w:pos="13740"/>
+          <w:tab w:val="left" w:pos="14656"/>
+        </w:tabs>
+        <w:spacing w:after="360" w:line="240" w:lineRule="auto"/>
+        <w:rPr>
+          <w:rFonts w:ascii="Courier New" w:eastAsia="Times New Roman" w:hAnsi="Courier New" w:cs="Courier New"/>
+          <w:color w:val="333333"/>
+          <w:sz w:val="24"/>
+          <w:szCs w:val="24"/>
+          <w:lang w:val="en-NL" w:eastAsia="en-NL"/>
         </w:rPr>
       </w:pPr>
       <w:proofErr w:type="spellStart"/>
       <w:r>
         <w:rPr>
-          <w:lang w:val="en-GB"/>
+          <w:rFonts w:ascii="Fira Mono" w:eastAsia="Times New Roman" w:hAnsi="Fira Mono" w:cs="Courier New"/>
+          <w:color w:val="333333"/>
+          <w:sz w:val="20"/>
+          <w:szCs w:val="20"/>
+          <w:shd w:val="clear" w:color="auto" w:fill="F7F7F7"/>
+          <w:lang w:val="en-NL" w:eastAsia="en-NL"/>
         </w:rPr>
         <w:t>npm</w:t>
       </w:r>
       <w:proofErr w:type="spellEnd"/>
       <w:r>
         <w:rPr>
-          <w:lang w:val="en-GB"/>
-        </w:rPr>
-        <w:t xml:space="preserve"> install </w:t>
-      </w:r>
-      <w:proofErr w:type="spellStart"/>
-      <w:r>
-        <w:rPr>
-          <w:lang w:val="en-GB"/>
-        </w:rPr>
-        <w:t>nodemon</w:t>
-      </w:r>
-      <w:proofErr w:type="spellEnd"/>
-      <w:r>
-        <w:rPr>
-          <w:lang w:val="en-GB"/>
-        </w:rPr>
-        <w:t xml:space="preserve"> -g</w:t>
+          <w:rFonts w:ascii="Fira Mono" w:eastAsia="Times New Roman" w:hAnsi="Fira Mono" w:cs="Courier New"/>
+          <w:color w:val="333333"/>
+          <w:sz w:val="20"/>
+          <w:szCs w:val="20"/>
+          <w:shd w:val="clear" w:color="auto" w:fill="F7F7F7"/>
+          <w:lang w:val="en-NL" w:eastAsia="en-NL"/>
+        </w:rPr>
+        <w:t xml:space="preserve"> install js2xmlparser</w:t>
       </w:r>
     </w:p>
     <w:p>
@@ -366,28 +386,6 @@
           <w:lang w:val="en-GB"/>
         </w:rPr>
       </w:pPr>
-      <w:proofErr w:type="spellStart"/>
-      <w:r>
-        <w:rPr>
-          <w:lang w:val="en-GB"/>
-        </w:rPr>
-        <w:t>npm</w:t>
-      </w:r>
-      <w:proofErr w:type="spellEnd"/>
-      <w:r>
-        <w:rPr>
-          <w:lang w:val="en-GB"/>
-        </w:rPr>
-        <w:t xml:space="preserve"> install </w:t>
-      </w:r>
-      <w:proofErr w:type="spellStart"/>
-      <w:r>
-        <w:rPr>
-          <w:lang w:val="en-GB"/>
-        </w:rPr>
-        <w:t>mysql</w:t>
-      </w:r>
-      <w:proofErr w:type="spellEnd"/>
     </w:p>
     <w:p>
       <w:pPr>
@@ -412,7 +410,61 @@
         <w:rPr>
           <w:lang w:val="en-GB"/>
         </w:rPr>
-        <w:t xml:space="preserve"> install --save is-my-json-valid</w:t>
+        <w:t xml:space="preserve"> install </w:t>
+      </w:r>
+      <w:proofErr w:type="spellStart"/>
+      <w:r>
+        <w:rPr>
+          <w:lang w:val="en-GB"/>
+        </w:rPr>
+        <w:t>nodemon</w:t>
+      </w:r>
+      <w:proofErr w:type="spellEnd"/>
+      <w:r>
+        <w:rPr>
+          <w:lang w:val="en-GB"/>
+        </w:rPr>
+        <w:t xml:space="preserve"> -g</w:t>
+      </w:r>
+    </w:p>
+    <w:p>
+      <w:pPr>
+        <w:pStyle w:val="ListParagraph"/>
+        <w:numPr>
+          <w:ilvl w:val="1"/>
+          <w:numId w:val="1"/>
+        </w:numPr>
+        <w:rPr>
+          <w:lang w:val="en-GB"/>
+        </w:rPr>
+      </w:pPr>
+      <w:proofErr w:type="spellStart"/>
+      <w:r>
+        <w:rPr>
+          <w:lang w:val="en-GB"/>
+        </w:rPr>
+        <w:t>npm</w:t>
+      </w:r>
+      <w:proofErr w:type="spellEnd"/>
+      <w:r>
+        <w:rPr>
+          <w:lang w:val="en-GB"/>
+        </w:rPr>
+        <w:t xml:space="preserve"> install --save is-my-</w:t>
+      </w:r>
+      <w:proofErr w:type="spellStart"/>
+      <w:r>
+        <w:rPr>
+          <w:lang w:val="en-GB"/>
+        </w:rPr>
+        <w:t>json</w:t>
+      </w:r>
+      <w:proofErr w:type="spellEnd"/>
+      <w:r>
+        <w:rPr>
+          <w:lang w:val="en-GB"/>
+        </w:rPr>
+        <w:t>-valid</w:t>
       </w:r>
     </w:p>
     <w:p>
@@ -580,7 +632,7 @@
 </file>
 
 <file path=word/comments.xml><?xml version="1.0" encoding="utf-8"?>
-<w:comments xmlns:wpc="http://schemas.microsoft.com/office/word/2010/wordprocessingCanvas" xmlns:cx="http://schemas.microsoft.com/office/drawing/2014/chartex" xmlns:cx1="http://schemas.microsoft.com/office/drawing/2015/9/8/chartex" xmlns:cx2="http://schemas.microsoft.com/office/drawing/2015/10/21/chartex" xmlns:cx3="http://schemas.microsoft.com/office/drawing/2016/5/9/chartex" xmlns:cx4="http://schemas.microsoft.com/office/drawing/2016/5/10/chartex" xmlns:cx5="http://schemas.microsoft.com/office/drawing/2016/5/11/chartex" xmlns:cx6="http://schemas.microsoft.com/office/drawing/2016/5/12/chartex" xmlns:cx7="http://schemas.microsoft.com/office/drawing/2016/5/13/chartex" xmlns:cx8="http://schemas.microsoft.com/office/drawing/2016/5/14/chartex" xmlns:mc="http://schemas.openxmlformats.org/markup-compatibility/2006" xmlns:aink="http://schemas.microsoft.com/office/drawing/2016/ink" xmlns:am3d="http://schemas.microsoft.com/office/drawing/2017/model3d" xmlns:o="urn:schemas-microsoft-com:office:office" xmlns:r="http://schemas.openxmlformats.org/officeDocument/2006/relationships" xmlns:m="http://schemas.openxmlformats.org/officeDocument/2006/math" xmlns:v="urn:schemas-microsoft-com:vml" xmlns:wp14="http://schemas.microsoft.com/office/word/2010/wordprocessingDrawing" xmlns:wp="http://schemas.openxmlformats.org/drawingml/2006/wordprocessingDrawing" xmlns:w10="urn:schemas-microsoft-com:office:word" xmlns:w="http://schemas.openxmlformats.org/wordprocessingml/2006/main" xmlns:w14="http://schemas.microsoft.com/office/word/2010/wordml" xmlns:w15="http://schemas.microsoft.com/office/word/2012/wordml" xmlns:w16cex="http://schemas.microsoft.com/office/word/2018/wordml/cex" xmlns:w16cid="http://schemas.microsoft.com/office/word/2016/wordml/cid" xmlns:w16="http://schemas.microsoft.com/office/word/2018/wordml" xmlns:w16se="http://schemas.microsoft.com/office/word/2015/wordml/symex" xmlns:wpg="http://schemas.microsoft.com/office/word/2010/wordprocessingGroup" xmlns:wpi="http://schemas.microsoft.com/office/word/2010/wordprocessingInk" xmlns:wne="http://schemas.microsoft.com/office/word/2006/wordml" xmlns:wps="http://schemas.microsoft.com/office/word/2010/wordprocessingShape" mc:Ignorable="w14 w15 w16se w16cid w16 w16cex wp14">
+<w:comments xmlns:wpc="http://schemas.microsoft.com/office/word/2010/wordprocessingCanvas" xmlns:cx="http://schemas.microsoft.com/office/drawing/2014/chartex" xmlns:cx1="http://schemas.microsoft.com/office/drawing/2015/9/8/chartex" xmlns:cx2="http://schemas.microsoft.com/office/drawing/2015/10/21/chartex" xmlns:cx3="http://schemas.microsoft.com/office/drawing/2016/5/9/chartex" xmlns:cx4="http://schemas.microsoft.com/office/drawing/2016/5/10/chartex" xmlns:cx5="http://schemas.microsoft.com/office/drawing/2016/5/11/chartex" xmlns:cx6="http://schemas.microsoft.com/office/drawing/2016/5/12/chartex" xmlns:cx7="http://schemas.microsoft.com/office/drawing/2016/5/13/chartex" xmlns:cx8="http://schemas.microsoft.com/office/drawing/2016/5/14/chartex" xmlns:mc="http://schemas.openxmlformats.org/markup-compatibility/2006" xmlns:aink="http://schemas.microsoft.com/office/drawing/2016/ink" xmlns:am3d="http://schemas.microsoft.com/office/drawing/2017/model3d" xmlns:o="urn:schemas-microsoft-com:office:office" xmlns:r="http://schemas.openxmlformats.org/officeDocument/2006/relationships" xmlns:m="http://schemas.openxmlformats.org/officeDocument/2006/math" xmlns:v="urn:schemas-microsoft-com:vml" xmlns:wp14="http://schemas.microsoft.com/office/word/2010/wordprocessingDrawing" xmlns:wp="http://schemas.openxmlformats.org/drawingml/2006/wordprocessingDrawing" xmlns:w10="urn:schemas-microsoft-com:office:word" xmlns:w="http://schemas.openxmlformats.org/wordprocessingml/2006/main" xmlns:w14="http://schemas.microsoft.com/office/word/2010/wordml" xmlns:w15="http://schemas.microsoft.com/office/word/2012/wordml" xmlns:w16cex="http://schemas.microsoft.com/office/word/2018/wordml/cex" xmlns:w16cid="http://schemas.microsoft.com/office/word/2016/wordml/cid" xmlns:w16="http://schemas.microsoft.com/office/word/2018/wordml" xmlns:w16sdtdh="http://schemas.microsoft.com/office/word/2020/wordml/sdtdatahash" xmlns:w16se="http://schemas.microsoft.com/office/word/2015/wordml/symex" xmlns:wpg="http://schemas.microsoft.com/office/word/2010/wordprocessingGroup" xmlns:wpi="http://schemas.microsoft.com/office/word/2010/wordprocessingInk" xmlns:wne="http://schemas.microsoft.com/office/word/2006/wordml" xmlns:wps="http://schemas.microsoft.com/office/word/2010/wordprocessingShape" mc:Ignorable="w14 w15 w16se w16cid w16 w16cex w16sdtdh wp14">
   <w:comment w:id="0" w:author="Christof du Toit" w:date="2021-01-15T10:16:00Z" w:initials="CdT">
     <w:p>
       <w:pPr>
@@ -599,35 +651,7 @@
         <w:rPr>
           <w:lang w:val="en-GB"/>
         </w:rPr>
-        <w:t xml:space="preserve">No database on your localhost so no request </w:t>
-      </w:r>
-      <w:proofErr w:type="gramStart"/>
-      <w:r>
-        <w:rPr>
-          <w:lang w:val="en-GB"/>
-        </w:rPr>
-        <w:t>are</w:t>
-      </w:r>
-      <w:proofErr w:type="gramEnd"/>
-      <w:r>
-        <w:rPr>
-          <w:lang w:val="en-GB"/>
-        </w:rPr>
-        <w:t xml:space="preserve"> possible yet, I imagine I should have the queries to make the </w:t>
-      </w:r>
-      <w:proofErr w:type="spellStart"/>
-      <w:r>
-        <w:rPr>
-          <w:lang w:val="en-GB"/>
-        </w:rPr>
-        <w:t>db</w:t>
-      </w:r>
-      <w:proofErr w:type="spellEnd"/>
-      <w:r>
-        <w:rPr>
-          <w:lang w:val="en-GB"/>
-        </w:rPr>
-        <w:t xml:space="preserve"> in a file somewhere?</w:t>
+        <w:t>No database on your localhost so no request are possible yet, I imagine I should have the queries to make the db in a file somewhere?</w:t>
       </w:r>
     </w:p>
   </w:comment>
@@ -635,25 +659,25 @@
 </file>
 
 <file path=word/commentsExtended.xml><?xml version="1.0" encoding="utf-8"?>
-<w15:commentsEx xmlns:wpc="http://schemas.microsoft.com/office/word/2010/wordprocessingCanvas" xmlns:cx="http://schemas.microsoft.com/office/drawing/2014/chartex" xmlns:cx1="http://schemas.microsoft.com/office/drawing/2015/9/8/chartex" xmlns:cx2="http://schemas.microsoft.com/office/drawing/2015/10/21/chartex" xmlns:cx3="http://schemas.microsoft.com/office/drawing/2016/5/9/chartex" xmlns:cx4="http://schemas.microsoft.com/office/drawing/2016/5/10/chartex" xmlns:cx5="http://schemas.microsoft.com/office/drawing/2016/5/11/chartex" xmlns:cx6="http://schemas.microsoft.com/office/drawing/2016/5/12/chartex" xmlns:cx7="http://schemas.microsoft.com/office/drawing/2016/5/13/chartex" xmlns:cx8="http://schemas.microsoft.com/office/drawing/2016/5/14/chartex" xmlns:mc="http://schemas.openxmlformats.org/markup-compatibility/2006" xmlns:aink="http://schemas.microsoft.com/office/drawing/2016/ink" xmlns:am3d="http://schemas.microsoft.com/office/drawing/2017/model3d" xmlns:o="urn:schemas-microsoft-com:office:office" xmlns:r="http://schemas.openxmlformats.org/officeDocument/2006/relationships" xmlns:m="http://schemas.openxmlformats.org/officeDocument/2006/math" xmlns:v="urn:schemas-microsoft-com:vml" xmlns:wp14="http://schemas.microsoft.com/office/word/2010/wordprocessingDrawing" xmlns:wp="http://schemas.openxmlformats.org/drawingml/2006/wordprocessingDrawing" xmlns:w10="urn:schemas-microsoft-com:office:word" xmlns:w="http://schemas.openxmlformats.org/wordprocessingml/2006/main" xmlns:w14="http://schemas.microsoft.com/office/word/2010/wordml" xmlns:w15="http://schemas.microsoft.com/office/word/2012/wordml" xmlns:w16cex="http://schemas.microsoft.com/office/word/2018/wordml/cex" xmlns:w16cid="http://schemas.microsoft.com/office/word/2016/wordml/cid" xmlns:w16="http://schemas.microsoft.com/office/word/2018/wordml" xmlns:w16se="http://schemas.microsoft.com/office/word/2015/wordml/symex" xmlns:wpg="http://schemas.microsoft.com/office/word/2010/wordprocessingGroup" xmlns:wpi="http://schemas.microsoft.com/office/word/2010/wordprocessingInk" xmlns:wne="http://schemas.microsoft.com/office/word/2006/wordml" xmlns:wps="http://schemas.microsoft.com/office/word/2010/wordprocessingShape" mc:Ignorable="w14 w15 w16se w16cid w16 w16cex wp14">
+<w15:commentsEx xmlns:wpc="http://schemas.microsoft.com/office/word/2010/wordprocessingCanvas" xmlns:cx="http://schemas.microsoft.com/office/drawing/2014/chartex" xmlns:cx1="http://schemas.microsoft.com/office/drawing/2015/9/8/chartex" xmlns:cx2="http://schemas.microsoft.com/office/drawing/2015/10/21/chartex" xmlns:cx3="http://schemas.microsoft.com/office/drawing/2016/5/9/chartex" xmlns:cx4="http://schemas.microsoft.com/office/drawing/2016/5/10/chartex" xmlns:cx5="http://schemas.microsoft.com/office/drawing/2016/5/11/chartex" xmlns:cx6="http://schemas.microsoft.com/office/drawing/2016/5/12/chartex" xmlns:cx7="http://schemas.microsoft.com/office/drawing/2016/5/13/chartex" xmlns:cx8="http://schemas.microsoft.com/office/drawing/2016/5/14/chartex" xmlns:mc="http://schemas.openxmlformats.org/markup-compatibility/2006" xmlns:aink="http://schemas.microsoft.com/office/drawing/2016/ink" xmlns:am3d="http://schemas.microsoft.com/office/drawing/2017/model3d" xmlns:o="urn:schemas-microsoft-com:office:office" xmlns:r="http://schemas.openxmlformats.org/officeDocument/2006/relationships" xmlns:m="http://schemas.openxmlformats.org/officeDocument/2006/math" xmlns:v="urn:schemas-microsoft-com:vml" xmlns:wp14="http://schemas.microsoft.com/office/word/2010/wordprocessingDrawing" xmlns:wp="http://schemas.openxmlformats.org/drawingml/2006/wordprocessingDrawing" xmlns:w10="urn:schemas-microsoft-com:office:word" xmlns:w="http://schemas.openxmlformats.org/wordprocessingml/2006/main" xmlns:w14="http://schemas.microsoft.com/office/word/2010/wordml" xmlns:w15="http://schemas.microsoft.com/office/word/2012/wordml" xmlns:w16cex="http://schemas.microsoft.com/office/word/2018/wordml/cex" xmlns:w16cid="http://schemas.microsoft.com/office/word/2016/wordml/cid" xmlns:w16="http://schemas.microsoft.com/office/word/2018/wordml" xmlns:w16sdtdh="http://schemas.microsoft.com/office/word/2020/wordml/sdtdatahash" xmlns:w16se="http://schemas.microsoft.com/office/word/2015/wordml/symex" xmlns:wpg="http://schemas.microsoft.com/office/word/2010/wordprocessingGroup" xmlns:wpi="http://schemas.microsoft.com/office/word/2010/wordprocessingInk" xmlns:wne="http://schemas.microsoft.com/office/word/2006/wordml" xmlns:wps="http://schemas.microsoft.com/office/word/2010/wordprocessingShape" mc:Ignorable="w14 w15 w16se w16cid w16 w16cex w16sdtdh wp14">
   <w15:commentEx w15:paraId="4FFAA587" w15:done="0"/>
 </w15:commentsEx>
 </file>
 
 <file path=word/commentsExtensible.xml><?xml version="1.0" encoding="utf-8"?>
-<w16cex:commentsExtensible xmlns:wpc="http://schemas.microsoft.com/office/word/2010/wordprocessingCanvas" xmlns:cx="http://schemas.microsoft.com/office/drawing/2014/chartex" xmlns:cx1="http://schemas.microsoft.com/office/drawing/2015/9/8/chartex" xmlns:cx2="http://schemas.microsoft.com/office/drawing/2015/10/21/chartex" xmlns:cx3="http://schemas.microsoft.com/office/drawing/2016/5/9/chartex" xmlns:cx4="http://schemas.microsoft.com/office/drawing/2016/5/10/chartex" xmlns:cx5="http://schemas.microsoft.com/office/drawing/2016/5/11/chartex" xmlns:cx6="http://schemas.microsoft.com/office/drawing/2016/5/12/chartex" xmlns:cx7="http://schemas.microsoft.com/office/drawing/2016/5/13/chartex" xmlns:cx8="http://schemas.microsoft.com/office/drawing/2016/5/14/chartex" xmlns:mc="http://schemas.openxmlformats.org/markup-compatibility/2006" xmlns:aink="http://schemas.microsoft.com/office/drawing/2016/ink" xmlns:am3d="http://schemas.microsoft.com/office/drawing/2017/model3d" xmlns:o="urn:schemas-microsoft-com:office:office" xmlns:r="http://schemas.openxmlformats.org/officeDocument/2006/relationships" xmlns:m="http://schemas.openxmlformats.org/officeDocument/2006/math" xmlns:v="urn:schemas-microsoft-com:vml" xmlns:wp14="http://schemas.microsoft.com/office/word/2010/wordprocessingDrawing" xmlns:wp="http://schemas.openxmlformats.org/drawingml/2006/wordprocessingDrawing" xmlns:w10="urn:schemas-microsoft-com:office:word" xmlns:w="http://schemas.openxmlformats.org/wordprocessingml/2006/main" xmlns:w14="http://schemas.microsoft.com/office/word/2010/wordml" xmlns:w15="http://schemas.microsoft.com/office/word/2012/wordml" xmlns:w16cex="http://schemas.microsoft.com/office/word/2018/wordml/cex" xmlns:w16cid="http://schemas.microsoft.com/office/word/2016/wordml/cid" xmlns:w16="http://schemas.microsoft.com/office/word/2018/wordml" xmlns:w16se="http://schemas.microsoft.com/office/word/2015/wordml/symex" xmlns:wpg="http://schemas.microsoft.com/office/word/2010/wordprocessingGroup" xmlns:wpi="http://schemas.microsoft.com/office/word/2010/wordprocessingInk" xmlns:wne="http://schemas.microsoft.com/office/word/2006/wordml" xmlns:wps="http://schemas.microsoft.com/office/word/2010/wordprocessingShape" mc:Ignorable="w14 w15 w16se w16cid w16 w16cex wp14">
+<w16cex:commentsExtensible xmlns:wpc="http://schemas.microsoft.com/office/word/2010/wordprocessingCanvas" xmlns:cx="http://schemas.microsoft.com/office/drawing/2014/chartex" xmlns:cx1="http://schemas.microsoft.com/office/drawing/2015/9/8/chartex" xmlns:cx2="http://schemas.microsoft.com/office/drawing/2015/10/21/chartex" xmlns:cx3="http://schemas.microsoft.com/office/drawing/2016/5/9/chartex" xmlns:cx4="http://schemas.microsoft.com/office/drawing/2016/5/10/chartex" xmlns:cx5="http://schemas.microsoft.com/office/drawing/2016/5/11/chartex" xmlns:cx6="http://schemas.microsoft.com/office/drawing/2016/5/12/chartex" xmlns:cx7="http://schemas.microsoft.com/office/drawing/2016/5/13/chartex" xmlns:cx8="http://schemas.microsoft.com/office/drawing/2016/5/14/chartex" xmlns:mc="http://schemas.openxmlformats.org/markup-compatibility/2006" xmlns:aink="http://schemas.microsoft.com/office/drawing/2016/ink" xmlns:am3d="http://schemas.microsoft.com/office/drawing/2017/model3d" xmlns:o="urn:schemas-microsoft-com:office:office" xmlns:r="http://schemas.openxmlformats.org/officeDocument/2006/relationships" xmlns:m="http://schemas.openxmlformats.org/officeDocument/2006/math" xmlns:v="urn:schemas-microsoft-com:vml" xmlns:wp14="http://schemas.microsoft.com/office/word/2010/wordprocessingDrawing" xmlns:wp="http://schemas.openxmlformats.org/drawingml/2006/wordprocessingDrawing" xmlns:w10="urn:schemas-microsoft-com:office:word" xmlns:w="http://schemas.openxmlformats.org/wordprocessingml/2006/main" xmlns:w14="http://schemas.microsoft.com/office/word/2010/wordml" xmlns:w15="http://schemas.microsoft.com/office/word/2012/wordml" xmlns:w16cex="http://schemas.microsoft.com/office/word/2018/wordml/cex" xmlns:w16cid="http://schemas.microsoft.com/office/word/2016/wordml/cid" xmlns:w16="http://schemas.microsoft.com/office/word/2018/wordml" xmlns:w16sdtdh="http://schemas.microsoft.com/office/word/2020/wordml/sdtdatahash" xmlns:w16se="http://schemas.microsoft.com/office/word/2015/wordml/symex" xmlns:wpg="http://schemas.microsoft.com/office/word/2010/wordprocessingGroup" xmlns:wpi="http://schemas.microsoft.com/office/word/2010/wordprocessingInk" xmlns:wne="http://schemas.microsoft.com/office/word/2006/wordml" xmlns:wps="http://schemas.microsoft.com/office/word/2010/wordprocessingShape" mc:Ignorable="w14 w15 w16se w16cid w16 w16cex w16sdtdh wp14">
   <w16cex:commentExtensible w16cex:durableId="23ABEA05" w16cex:dateUtc="2021-01-15T09:16:00Z"/>
 </w16cex:commentsExtensible>
 </file>
 
 <file path=word/commentsIds.xml><?xml version="1.0" encoding="utf-8"?>
-<w16cid:commentsIds xmlns:wpc="http://schemas.microsoft.com/office/word/2010/wordprocessingCanvas" xmlns:cx="http://schemas.microsoft.com/office/drawing/2014/chartex" xmlns:cx1="http://schemas.microsoft.com/office/drawing/2015/9/8/chartex" xmlns:cx2="http://schemas.microsoft.com/office/drawing/2015/10/21/chartex" xmlns:cx3="http://schemas.microsoft.com/office/drawing/2016/5/9/chartex" xmlns:cx4="http://schemas.microsoft.com/office/drawing/2016/5/10/chartex" xmlns:cx5="http://schemas.microsoft.com/office/drawing/2016/5/11/chartex" xmlns:cx6="http://schemas.microsoft.com/office/drawing/2016/5/12/chartex" xmlns:cx7="http://schemas.microsoft.com/office/drawing/2016/5/13/chartex" xmlns:cx8="http://schemas.microsoft.com/office/drawing/2016/5/14/chartex" xmlns:mc="http://schemas.openxmlformats.org/markup-compatibility/2006" xmlns:aink="http://schemas.microsoft.com/office/drawing/2016/ink" xmlns:am3d="http://schemas.microsoft.com/office/drawing/2017/model3d" xmlns:o="urn:schemas-microsoft-com:office:office" xmlns:r="http://schemas.openxmlformats.org/officeDocument/2006/relationships" xmlns:m="http://schemas.openxmlformats.org/officeDocument/2006/math" xmlns:v="urn:schemas-microsoft-com:vml" xmlns:wp14="http://schemas.microsoft.com/office/word/2010/wordprocessingDrawing" xmlns:wp="http://schemas.openxmlformats.org/drawingml/2006/wordprocessingDrawing" xmlns:w10="urn:schemas-microsoft-com:office:word" xmlns:w="http://schemas.openxmlformats.org/wordprocessingml/2006/main" xmlns:w14="http://schemas.microsoft.com/office/word/2010/wordml" xmlns:w15="http://schemas.microsoft.com/office/word/2012/wordml" xmlns:w16cex="http://schemas.microsoft.com/office/word/2018/wordml/cex" xmlns:w16cid="http://schemas.microsoft.com/office/word/2016/wordml/cid" xmlns:w16="http://schemas.microsoft.com/office/word/2018/wordml" xmlns:w16se="http://schemas.microsoft.com/office/word/2015/wordml/symex" xmlns:wpg="http://schemas.microsoft.com/office/word/2010/wordprocessingGroup" xmlns:wpi="http://schemas.microsoft.com/office/word/2010/wordprocessingInk" xmlns:wne="http://schemas.microsoft.com/office/word/2006/wordml" xmlns:wps="http://schemas.microsoft.com/office/word/2010/wordprocessingShape" mc:Ignorable="w14 w15 w16se w16cid w16 w16cex wp14">
+<w16cid:commentsIds xmlns:wpc="http://schemas.microsoft.com/office/word/2010/wordprocessingCanvas" xmlns:cx="http://schemas.microsoft.com/office/drawing/2014/chartex" xmlns:cx1="http://schemas.microsoft.com/office/drawing/2015/9/8/chartex" xmlns:cx2="http://schemas.microsoft.com/office/drawing/2015/10/21/chartex" xmlns:cx3="http://schemas.microsoft.com/office/drawing/2016/5/9/chartex" xmlns:cx4="http://schemas.microsoft.com/office/drawing/2016/5/10/chartex" xmlns:cx5="http://schemas.microsoft.com/office/drawing/2016/5/11/chartex" xmlns:cx6="http://schemas.microsoft.com/office/drawing/2016/5/12/chartex" xmlns:cx7="http://schemas.microsoft.com/office/drawing/2016/5/13/chartex" xmlns:cx8="http://schemas.microsoft.com/office/drawing/2016/5/14/chartex" xmlns:mc="http://schemas.openxmlformats.org/markup-compatibility/2006" xmlns:aink="http://schemas.microsoft.com/office/drawing/2016/ink" xmlns:am3d="http://schemas.microsoft.com/office/drawing/2017/model3d" xmlns:o="urn:schemas-microsoft-com:office:office" xmlns:r="http://schemas.openxmlformats.org/officeDocument/2006/relationships" xmlns:m="http://schemas.openxmlformats.org/officeDocument/2006/math" xmlns:v="urn:schemas-microsoft-com:vml" xmlns:wp14="http://schemas.microsoft.com/office/word/2010/wordprocessingDrawing" xmlns:wp="http://schemas.openxmlformats.org/drawingml/2006/wordprocessingDrawing" xmlns:w10="urn:schemas-microsoft-com:office:word" xmlns:w="http://schemas.openxmlformats.org/wordprocessingml/2006/main" xmlns:w14="http://schemas.microsoft.com/office/word/2010/wordml" xmlns:w15="http://schemas.microsoft.com/office/word/2012/wordml" xmlns:w16cex="http://schemas.microsoft.com/office/word/2018/wordml/cex" xmlns:w16cid="http://schemas.microsoft.com/office/word/2016/wordml/cid" xmlns:w16="http://schemas.microsoft.com/office/word/2018/wordml" xmlns:w16sdtdh="http://schemas.microsoft.com/office/word/2020/wordml/sdtdatahash" xmlns:w16se="http://schemas.microsoft.com/office/word/2015/wordml/symex" xmlns:wpg="http://schemas.microsoft.com/office/word/2010/wordprocessingGroup" xmlns:wpi="http://schemas.microsoft.com/office/word/2010/wordprocessingInk" xmlns:wne="http://schemas.microsoft.com/office/word/2006/wordml" xmlns:wps="http://schemas.microsoft.com/office/word/2010/wordprocessingShape" mc:Ignorable="w14 w15 w16se w16cid w16 w16cex w16sdtdh wp14">
   <w16cid:commentId w16cid:paraId="4FFAA587" w16cid:durableId="23ABEA05"/>
 </w16cid:commentsIds>
 </file>
 
 <file path=word/numbering.xml><?xml version="1.0" encoding="utf-8"?>
-<w:numbering xmlns:wpc="http://schemas.microsoft.com/office/word/2010/wordprocessingCanvas" xmlns:cx="http://schemas.microsoft.com/office/drawing/2014/chartex" xmlns:cx1="http://schemas.microsoft.com/office/drawing/2015/9/8/chartex" xmlns:cx2="http://schemas.microsoft.com/office/drawing/2015/10/21/chartex" xmlns:cx3="http://schemas.microsoft.com/office/drawing/2016/5/9/chartex" xmlns:cx4="http://schemas.microsoft.com/office/drawing/2016/5/10/chartex" xmlns:cx5="http://schemas.microsoft.com/office/drawing/2016/5/11/chartex" xmlns:cx6="http://schemas.microsoft.com/office/drawing/2016/5/12/chartex" xmlns:cx7="http://schemas.microsoft.com/office/drawing/2016/5/13/chartex" xmlns:cx8="http://schemas.microsoft.com/office/drawing/2016/5/14/chartex" xmlns:mc="http://schemas.openxmlformats.org/markup-compatibility/2006" xmlns:aink="http://schemas.microsoft.com/office/drawing/2016/ink" xmlns:am3d="http://schemas.microsoft.com/office/drawing/2017/model3d" xmlns:o="urn:schemas-microsoft-com:office:office" xmlns:r="http://schemas.openxmlformats.org/officeDocument/2006/relationships" xmlns:m="http://schemas.openxmlformats.org/officeDocument/2006/math" xmlns:v="urn:schemas-microsoft-com:vml" xmlns:wp14="http://schemas.microsoft.com/office/word/2010/wordprocessingDrawing" xmlns:wp="http://schemas.openxmlformats.org/drawingml/2006/wordprocessingDrawing" xmlns:w10="urn:schemas-microsoft-com:office:word" xmlns:w="http://schemas.openxmlformats.org/wordprocessingml/2006/main" xmlns:w14="http://schemas.microsoft.com/office/word/2010/wordml" xmlns:w15="http://schemas.microsoft.com/office/word/2012/wordml" xmlns:w16cex="http://schemas.microsoft.com/office/word/2018/wordml/cex" xmlns:w16cid="http://schemas.microsoft.com/office/word/2016/wordml/cid" xmlns:w16="http://schemas.microsoft.com/office/word/2018/wordml" xmlns:w16se="http://schemas.microsoft.com/office/word/2015/wordml/symex" xmlns:wpg="http://schemas.microsoft.com/office/word/2010/wordprocessingGroup" xmlns:wpi="http://schemas.microsoft.com/office/word/2010/wordprocessingInk" xmlns:wne="http://schemas.microsoft.com/office/word/2006/wordml" xmlns:wps="http://schemas.microsoft.com/office/word/2010/wordprocessingShape" mc:Ignorable="w14 w15 w16se w16cid w16 w16cex wp14">
+<w:numbering xmlns:wpc="http://schemas.microsoft.com/office/word/2010/wordprocessingCanvas" xmlns:cx="http://schemas.microsoft.com/office/drawing/2014/chartex" xmlns:cx1="http://schemas.microsoft.com/office/drawing/2015/9/8/chartex" xmlns:cx2="http://schemas.microsoft.com/office/drawing/2015/10/21/chartex" xmlns:cx3="http://schemas.microsoft.com/office/drawing/2016/5/9/chartex" xmlns:cx4="http://schemas.microsoft.com/office/drawing/2016/5/10/chartex" xmlns:cx5="http://schemas.microsoft.com/office/drawing/2016/5/11/chartex" xmlns:cx6="http://schemas.microsoft.com/office/drawing/2016/5/12/chartex" xmlns:cx7="http://schemas.microsoft.com/office/drawing/2016/5/13/chartex" xmlns:cx8="http://schemas.microsoft.com/office/drawing/2016/5/14/chartex" xmlns:mc="http://schemas.openxmlformats.org/markup-compatibility/2006" xmlns:aink="http://schemas.microsoft.com/office/drawing/2016/ink" xmlns:am3d="http://schemas.microsoft.com/office/drawing/2017/model3d" xmlns:o="urn:schemas-microsoft-com:office:office" xmlns:r="http://schemas.openxmlformats.org/officeDocument/2006/relationships" xmlns:m="http://schemas.openxmlformats.org/officeDocument/2006/math" xmlns:v="urn:schemas-microsoft-com:vml" xmlns:wp14="http://schemas.microsoft.com/office/word/2010/wordprocessingDrawing" xmlns:wp="http://schemas.openxmlformats.org/drawingml/2006/wordprocessingDrawing" xmlns:w10="urn:schemas-microsoft-com:office:word" xmlns:w="http://schemas.openxmlformats.org/wordprocessingml/2006/main" xmlns:w14="http://schemas.microsoft.com/office/word/2010/wordml" xmlns:w15="http://schemas.microsoft.com/office/word/2012/wordml" xmlns:w16cex="http://schemas.microsoft.com/office/word/2018/wordml/cex" xmlns:w16cid="http://schemas.microsoft.com/office/word/2016/wordml/cid" xmlns:w16="http://schemas.microsoft.com/office/word/2018/wordml" xmlns:w16sdtdh="http://schemas.microsoft.com/office/word/2020/wordml/sdtdatahash" xmlns:w16se="http://schemas.microsoft.com/office/word/2015/wordml/symex" xmlns:wpg="http://schemas.microsoft.com/office/word/2010/wordprocessingGroup" xmlns:wpi="http://schemas.microsoft.com/office/word/2010/wordprocessingInk" xmlns:wne="http://schemas.microsoft.com/office/word/2006/wordml" xmlns:wps="http://schemas.microsoft.com/office/word/2010/wordprocessingShape" mc:Ignorable="w14 w15 w16se w16cid w16 w16cex w16sdtdh wp14">
   <w:abstractNum w:abstractNumId="0" w15:restartNumberingAfterBreak="0">
     <w:nsid w:val="182D1C98"/>
     <w:multiLevelType w:val="hybridMultilevel"/>
@@ -750,7 +774,7 @@
 </file>
 
 <file path=word/people.xml><?xml version="1.0" encoding="utf-8"?>
-<w15:people xmlns:wpc="http://schemas.microsoft.com/office/word/2010/wordprocessingCanvas" xmlns:cx="http://schemas.microsoft.com/office/drawing/2014/chartex" xmlns:cx1="http://schemas.microsoft.com/office/drawing/2015/9/8/chartex" xmlns:cx2="http://schemas.microsoft.com/office/drawing/2015/10/21/chartex" xmlns:cx3="http://schemas.microsoft.com/office/drawing/2016/5/9/chartex" xmlns:cx4="http://schemas.microsoft.com/office/drawing/2016/5/10/chartex" xmlns:cx5="http://schemas.microsoft.com/office/drawing/2016/5/11/chartex" xmlns:cx6="http://schemas.microsoft.com/office/drawing/2016/5/12/chartex" xmlns:cx7="http://schemas.microsoft.com/office/drawing/2016/5/13/chartex" xmlns:cx8="http://schemas.microsoft.com/office/drawing/2016/5/14/chartex" xmlns:mc="http://schemas.openxmlformats.org/markup-compatibility/2006" xmlns:aink="http://schemas.microsoft.com/office/drawing/2016/ink" xmlns:am3d="http://schemas.microsoft.com/office/drawing/2017/model3d" xmlns:o="urn:schemas-microsoft-com:office:office" xmlns:r="http://schemas.openxmlformats.org/officeDocument/2006/relationships" xmlns:m="http://schemas.openxmlformats.org/officeDocument/2006/math" xmlns:v="urn:schemas-microsoft-com:vml" xmlns:wp14="http://schemas.microsoft.com/office/word/2010/wordprocessingDrawing" xmlns:wp="http://schemas.openxmlformats.org/drawingml/2006/wordprocessingDrawing" xmlns:w10="urn:schemas-microsoft-com:office:word" xmlns:w="http://schemas.openxmlformats.org/wordprocessingml/2006/main" xmlns:w14="http://schemas.microsoft.com/office/word/2010/wordml" xmlns:w15="http://schemas.microsoft.com/office/word/2012/wordml" xmlns:w16cex="http://schemas.microsoft.com/office/word/2018/wordml/cex" xmlns:w16cid="http://schemas.microsoft.com/office/word/2016/wordml/cid" xmlns:w16="http://schemas.microsoft.com/office/word/2018/wordml" xmlns:w16se="http://schemas.microsoft.com/office/word/2015/wordml/symex" xmlns:wpg="http://schemas.microsoft.com/office/word/2010/wordprocessingGroup" xmlns:wpi="http://schemas.microsoft.com/office/word/2010/wordprocessingInk" xmlns:wne="http://schemas.microsoft.com/office/word/2006/wordml" xmlns:wps="http://schemas.microsoft.com/office/word/2010/wordprocessingShape" mc:Ignorable="w14 w15 w16se w16cid w16 w16cex wp14">
+<w15:people xmlns:wpc="http://schemas.microsoft.com/office/word/2010/wordprocessingCanvas" xmlns:cx="http://schemas.microsoft.com/office/drawing/2014/chartex" xmlns:cx1="http://schemas.microsoft.com/office/drawing/2015/9/8/chartex" xmlns:cx2="http://schemas.microsoft.com/office/drawing/2015/10/21/chartex" xmlns:cx3="http://schemas.microsoft.com/office/drawing/2016/5/9/chartex" xmlns:cx4="http://schemas.microsoft.com/office/drawing/2016/5/10/chartex" xmlns:cx5="http://schemas.microsoft.com/office/drawing/2016/5/11/chartex" xmlns:cx6="http://schemas.microsoft.com/office/drawing/2016/5/12/chartex" xmlns:cx7="http://schemas.microsoft.com/office/drawing/2016/5/13/chartex" xmlns:cx8="http://schemas.microsoft.com/office/drawing/2016/5/14/chartex" xmlns:mc="http://schemas.openxmlformats.org/markup-compatibility/2006" xmlns:aink="http://schemas.microsoft.com/office/drawing/2016/ink" xmlns:am3d="http://schemas.microsoft.com/office/drawing/2017/model3d" xmlns:o="urn:schemas-microsoft-com:office:office" xmlns:r="http://schemas.openxmlformats.org/officeDocument/2006/relationships" xmlns:m="http://schemas.openxmlformats.org/officeDocument/2006/math" xmlns:v="urn:schemas-microsoft-com:vml" xmlns:wp14="http://schemas.microsoft.com/office/word/2010/wordprocessingDrawing" xmlns:wp="http://schemas.openxmlformats.org/drawingml/2006/wordprocessingDrawing" xmlns:w10="urn:schemas-microsoft-com:office:word" xmlns:w="http://schemas.openxmlformats.org/wordprocessingml/2006/main" xmlns:w14="http://schemas.microsoft.com/office/word/2010/wordml" xmlns:w15="http://schemas.microsoft.com/office/word/2012/wordml" xmlns:w16cex="http://schemas.microsoft.com/office/word/2018/wordml/cex" xmlns:w16cid="http://schemas.microsoft.com/office/word/2016/wordml/cid" xmlns:w16="http://schemas.microsoft.com/office/word/2018/wordml" xmlns:w16sdtdh="http://schemas.microsoft.com/office/word/2020/wordml/sdtdatahash" xmlns:w16se="http://schemas.microsoft.com/office/word/2015/wordml/symex" xmlns:wpg="http://schemas.microsoft.com/office/word/2010/wordprocessingGroup" xmlns:wpi="http://schemas.microsoft.com/office/word/2010/wordprocessingInk" xmlns:wne="http://schemas.microsoft.com/office/word/2006/wordml" xmlns:wps="http://schemas.microsoft.com/office/word/2010/wordprocessingShape" mc:Ignorable="w14 w15 w16se w16cid w16 w16cex w16sdtdh wp14">
   <w15:person w15:author="Christof du Toit">
     <w15:presenceInfo w15:providerId="Windows Live" w15:userId="cb7094c83a0c29af"/>
   </w15:person>
@@ -758,7 +782,7 @@
 </file>
 
 <file path=word/styles.xml><?xml version="1.0" encoding="utf-8"?>
-<w:styles xmlns:mc="http://schemas.openxmlformats.org/markup-compatibility/2006" xmlns:r="http://schemas.openxmlformats.org/officeDocument/2006/relationships" xmlns:w="http://schemas.openxmlformats.org/wordprocessingml/2006/main" xmlns:w14="http://schemas.microsoft.com/office/word/2010/wordml" xmlns:w15="http://schemas.microsoft.com/office/word/2012/wordml" xmlns:w16cex="http://schemas.microsoft.com/office/word/2018/wordml/cex" xmlns:w16cid="http://schemas.microsoft.com/office/word/2016/wordml/cid" xmlns:w16="http://schemas.microsoft.com/office/word/2018/wordml" xmlns:w16se="http://schemas.microsoft.com/office/word/2015/wordml/symex" mc:Ignorable="w14 w15 w16se w16cid w16 w16cex">
+<w:styles xmlns:mc="http://schemas.openxmlformats.org/markup-compatibility/2006" xmlns:r="http://schemas.openxmlformats.org/officeDocument/2006/relationships" xmlns:w="http://schemas.openxmlformats.org/wordprocessingml/2006/main" xmlns:w14="http://schemas.microsoft.com/office/word/2010/wordml" xmlns:w15="http://schemas.microsoft.com/office/word/2012/wordml" xmlns:w16cex="http://schemas.microsoft.com/office/word/2018/wordml/cex" xmlns:w16cid="http://schemas.microsoft.com/office/word/2016/wordml/cid" xmlns:w16="http://schemas.microsoft.com/office/word/2018/wordml" xmlns:w16sdtdh="http://schemas.microsoft.com/office/word/2020/wordml/sdtdatahash" xmlns:w16se="http://schemas.microsoft.com/office/word/2015/wordml/symex" mc:Ignorable="w14 w15 w16se w16cid w16 w16cex w16sdtdh">
   <w:docDefaults>
     <w:rPrDefault>
       <w:rPr>
@@ -1365,6 +1389,69 @@
       <w:szCs w:val="20"/>
     </w:rPr>
   </w:style>
+  <w:style w:type="paragraph" w:styleId="HTMLPreformatted">
+    <w:name w:val="HTML Preformatted"/>
+    <w:basedOn w:val="Normal"/>
+    <w:link w:val="HTMLPreformattedChar"/>
+    <w:uiPriority w:val="99"/>
+    <w:semiHidden/>
+    <w:unhideWhenUsed/>
+    <w:rsid w:val="00653397"/>
+    <w:pPr>
+      <w:tabs>
+        <w:tab w:val="left" w:pos="916"/>
+        <w:tab w:val="left" w:pos="1832"/>
+        <w:tab w:val="left" w:pos="2748"/>
+        <w:tab w:val="left" w:pos="3664"/>
+        <w:tab w:val="left" w:pos="4580"/>
+        <w:tab w:val="left" w:pos="5496"/>
+        <w:tab w:val="left" w:pos="6412"/>
+        <w:tab w:val="left" w:pos="7328"/>
+        <w:tab w:val="left" w:pos="8244"/>
+        <w:tab w:val="left" w:pos="9160"/>
+        <w:tab w:val="left" w:pos="10076"/>
+        <w:tab w:val="left" w:pos="10992"/>
+        <w:tab w:val="left" w:pos="11908"/>
+        <w:tab w:val="left" w:pos="12824"/>
+        <w:tab w:val="left" w:pos="13740"/>
+        <w:tab w:val="left" w:pos="14656"/>
+      </w:tabs>
+      <w:spacing w:after="0" w:line="240" w:lineRule="auto"/>
+    </w:pPr>
+    <w:rPr>
+      <w:rFonts w:ascii="Courier New" w:eastAsia="Times New Roman" w:hAnsi="Courier New" w:cs="Courier New"/>
+      <w:sz w:val="20"/>
+      <w:szCs w:val="20"/>
+      <w:lang w:val="en-NL" w:eastAsia="en-NL"/>
+    </w:rPr>
+  </w:style>
+  <w:style w:type="character" w:customStyle="1" w:styleId="HTMLPreformattedChar">
+    <w:name w:val="HTML Preformatted Char"/>
+    <w:basedOn w:val="DefaultParagraphFont"/>
+    <w:link w:val="HTMLPreformatted"/>
+    <w:uiPriority w:val="99"/>
+    <w:semiHidden/>
+    <w:rsid w:val="00653397"/>
+    <w:rPr>
+      <w:rFonts w:ascii="Courier New" w:eastAsia="Times New Roman" w:hAnsi="Courier New" w:cs="Courier New"/>
+      <w:sz w:val="20"/>
+      <w:szCs w:val="20"/>
+      <w:lang w:val="en-NL" w:eastAsia="en-NL"/>
+    </w:rPr>
+  </w:style>
+  <w:style w:type="character" w:styleId="HTMLCode">
+    <w:name w:val="HTML Code"/>
+    <w:basedOn w:val="DefaultParagraphFont"/>
+    <w:uiPriority w:val="99"/>
+    <w:semiHidden/>
+    <w:unhideWhenUsed/>
+    <w:rsid w:val="00653397"/>
+    <w:rPr>
+      <w:rFonts w:ascii="Courier New" w:eastAsia="Times New Roman" w:hAnsi="Courier New" w:cs="Courier New"/>
+      <w:sz w:val="20"/>
+      <w:szCs w:val="20"/>
+    </w:rPr>
+  </w:style>
 </w:styles>
 </file>
 

</xml_diff>

<commit_message>
Final touch ups of code and removal of unused file
</commit_message>
<xml_diff>
--- a/HowToRun.docx
+++ b/HowToRun.docx
@@ -101,35 +101,7 @@
         <w:rPr>
           <w:lang w:val="en-GB"/>
         </w:rPr>
-        <w:t xml:space="preserve">The datasets that were used were chosen by me and were approved. The data was then imported into a database made using MYSQL on </w:t>
-      </w:r>
-      <w:proofErr w:type="spellStart"/>
-      <w:r>
-        <w:rPr>
-          <w:lang w:val="en-GB"/>
-        </w:rPr>
-        <w:t>PHPMyAdmin</w:t>
-      </w:r>
-      <w:proofErr w:type="spellEnd"/>
-      <w:r>
-        <w:rPr>
-          <w:lang w:val="en-GB"/>
-        </w:rPr>
-        <w:t xml:space="preserve"> using </w:t>
-      </w:r>
-      <w:proofErr w:type="spellStart"/>
-      <w:r>
-        <w:rPr>
-          <w:lang w:val="en-GB"/>
-        </w:rPr>
-        <w:t>Xammp</w:t>
-      </w:r>
-      <w:proofErr w:type="spellEnd"/>
-      <w:r>
-        <w:rPr>
-          <w:lang w:val="en-GB"/>
-        </w:rPr>
-        <w:t>, The API was made using Nodejs.</w:t>
+        <w:t>The datasets that were used were chosen by me and were approved. The data was then imported into a database made using MYSQL on PHPMyAdmin using Xammp, The API was made using Nodejs.</w:t>
       </w:r>
     </w:p>
     <w:p>
@@ -158,6 +130,218 @@
         </w:rPr>
         <w:t>To run this project:</w:t>
       </w:r>
+    </w:p>
+    <w:p>
+      <w:pPr>
+        <w:pStyle w:val="ListParagraph"/>
+        <w:numPr>
+          <w:ilvl w:val="0"/>
+          <w:numId w:val="2"/>
+        </w:numPr>
+        <w:rPr>
+          <w:lang w:val="en-GB"/>
+        </w:rPr>
+      </w:pPr>
+      <w:r>
+        <w:rPr>
+          <w:lang w:val="en-GB"/>
+        </w:rPr>
+        <w:t>Please extract files located within this DataProccesing.zip to directory of</w:t>
+      </w:r>
+      <w:r>
+        <w:rPr>
+          <w:lang w:val="en-GB"/>
+        </w:rPr>
+        <w:t>:</w:t>
+      </w:r>
+      <w:r>
+        <w:rPr>
+          <w:lang w:val="en-GB"/>
+        </w:rPr>
+        <w:t xml:space="preserve"> C:\xampp\htdocs</w:t>
+      </w:r>
+      <w:r>
+        <w:rPr>
+          <w:lang w:val="en-GB"/>
+        </w:rPr>
+        <w:t xml:space="preserve">, </w:t>
+      </w:r>
+      <w:r>
+        <w:rPr>
+          <w:lang w:val="en-GB"/>
+        </w:rPr>
+        <w:t>this will allow the connection from the application to the local database</w:t>
+      </w:r>
+      <w:r>
+        <w:rPr>
+          <w:lang w:val="en-GB"/>
+        </w:rPr>
+        <w:t>.</w:t>
+      </w:r>
+    </w:p>
+    <w:p>
+      <w:pPr>
+        <w:pStyle w:val="ListParagraph"/>
+        <w:rPr>
+          <w:lang w:val="en-GB"/>
+        </w:rPr>
+      </w:pPr>
+    </w:p>
+    <w:p>
+      <w:pPr>
+        <w:pStyle w:val="ListParagraph"/>
+        <w:numPr>
+          <w:ilvl w:val="0"/>
+          <w:numId w:val="2"/>
+        </w:numPr>
+        <w:rPr>
+          <w:lang w:val="en-GB"/>
+        </w:rPr>
+      </w:pPr>
+      <w:r>
+        <w:rPr>
+          <w:lang w:val="en-GB"/>
+        </w:rPr>
+        <w:t>Import database by following these steps:</w:t>
+      </w:r>
+    </w:p>
+    <w:p>
+      <w:pPr>
+        <w:pStyle w:val="ListParagraph"/>
+        <w:numPr>
+          <w:ilvl w:val="1"/>
+          <w:numId w:val="2"/>
+        </w:numPr>
+        <w:rPr>
+          <w:lang w:val="en-GB"/>
+        </w:rPr>
+      </w:pPr>
+      <w:r>
+        <w:rPr>
+          <w:lang w:val="en-GB"/>
+        </w:rPr>
+        <w:t>Please start Apache and MySQL in the xampp control panel.</w:t>
+      </w:r>
+    </w:p>
+    <w:p>
+      <w:pPr>
+        <w:pStyle w:val="ListParagraph"/>
+        <w:numPr>
+          <w:ilvl w:val="1"/>
+          <w:numId w:val="2"/>
+        </w:numPr>
+        <w:rPr>
+          <w:lang w:val="en-GB"/>
+        </w:rPr>
+      </w:pPr>
+      <w:r>
+        <w:rPr>
+          <w:lang w:val="en-GB"/>
+        </w:rPr>
+        <w:t>Create a new database called “worlddata”</w:t>
+      </w:r>
+      <w:r>
+        <w:rPr>
+          <w:lang w:val="en-GB"/>
+        </w:rPr>
+        <w:t xml:space="preserve"> in the local database manager</w:t>
+      </w:r>
+      <w:r>
+        <w:rPr>
+          <w:lang w:val="en-GB"/>
+        </w:rPr>
+        <w:t>.</w:t>
+      </w:r>
+    </w:p>
+    <w:p>
+      <w:pPr>
+        <w:pStyle w:val="ListParagraph"/>
+        <w:numPr>
+          <w:ilvl w:val="1"/>
+          <w:numId w:val="2"/>
+        </w:numPr>
+        <w:rPr>
+          <w:lang w:val="en-GB"/>
+        </w:rPr>
+      </w:pPr>
+      <w:r>
+        <w:rPr>
+          <w:lang w:val="en-GB"/>
+        </w:rPr>
+        <w:t>I</w:t>
+      </w:r>
+      <w:r>
+        <w:rPr>
+          <w:lang w:val="en-GB"/>
+        </w:rPr>
+        <w:t>mport the worlddata.sql file into your localhost using xampp</w:t>
+      </w:r>
+      <w:r>
+        <w:rPr>
+          <w:lang w:val="en-GB"/>
+        </w:rPr>
+        <w:t>. (Data in database can now be accessed)</w:t>
+      </w:r>
+    </w:p>
+    <w:p>
+      <w:pPr>
+        <w:rPr>
+          <w:lang w:val="en-GB"/>
+        </w:rPr>
+      </w:pPr>
+      <w:r>
+        <w:rPr>
+          <w:lang w:val="en-GB"/>
+        </w:rPr>
+        <w:drawing>
+          <wp:inline distT="0" distB="0" distL="0" distR="0" wp14:anchorId="410A84CD" wp14:editId="673FF791">
+            <wp:extent cx="5731510" cy="732790"/>
+            <wp:effectExtent l="0" t="0" r="2540" b="0"/>
+            <wp:docPr id="3" name="Picture 3" descr="Graphical user interface, application&#10;&#10;Description automatically generated"/>
+            <wp:cNvGraphicFramePr>
+              <a:graphicFrameLocks xmlns:a="http://schemas.openxmlformats.org/drawingml/2006/main" noChangeAspect="1"/>
+            </wp:cNvGraphicFramePr>
+            <a:graphic xmlns:a="http://schemas.openxmlformats.org/drawingml/2006/main">
+              <a:graphicData uri="http://schemas.openxmlformats.org/drawingml/2006/picture">
+                <pic:pic xmlns:pic="http://schemas.openxmlformats.org/drawingml/2006/picture">
+                  <pic:nvPicPr>
+                    <pic:cNvPr id="3" name="Picture 3" descr="Graphical user interface, application&#10;&#10;Description automatically generated"/>
+                    <pic:cNvPicPr/>
+                  </pic:nvPicPr>
+                  <pic:blipFill>
+                    <a:blip r:embed="rId5"/>
+                    <a:stretch>
+                      <a:fillRect/>
+                    </a:stretch>
+                  </pic:blipFill>
+                  <pic:spPr>
+                    <a:xfrm>
+                      <a:off x="0" y="0"/>
+                      <a:ext cx="5731510" cy="732790"/>
+                    </a:xfrm>
+                    <a:prstGeom prst="rect">
+                      <a:avLst/>
+                    </a:prstGeom>
+                  </pic:spPr>
+                </pic:pic>
+              </a:graphicData>
+            </a:graphic>
+          </wp:inline>
+        </w:drawing>
+      </w:r>
+      <w:r>
+        <w:rPr>
+          <w:lang w:val="en-GB"/>
+        </w:rPr>
+        <w:tab/>
+      </w:r>
+    </w:p>
+    <w:p>
+      <w:pPr>
+        <w:rPr>
+          <w:lang w:val="en-GB"/>
+        </w:rPr>
+      </w:pPr>
     </w:p>
     <w:p>
       <w:pPr>
@@ -254,28 +438,12 @@
           <w:lang w:val="en-GB"/>
         </w:rPr>
       </w:pPr>
-      <w:proofErr w:type="spellStart"/>
-      <w:r>
-        <w:rPr>
-          <w:lang w:val="en-GB"/>
-        </w:rPr>
-        <w:t>npm</w:t>
-      </w:r>
-      <w:proofErr w:type="spellEnd"/>
-      <w:r>
-        <w:rPr>
-          <w:lang w:val="en-GB"/>
-        </w:rPr>
-        <w:t xml:space="preserve"> install </w:t>
-      </w:r>
-      <w:proofErr w:type="spellStart"/>
-      <w:r>
-        <w:rPr>
-          <w:lang w:val="en-GB"/>
-        </w:rPr>
-        <w:t>mysql</w:t>
-      </w:r>
-      <w:proofErr w:type="spellEnd"/>
+      <w:r>
+        <w:rPr>
+          <w:lang w:val="en-GB"/>
+        </w:rPr>
+        <w:t>npm install mysql</w:t>
+      </w:r>
     </w:p>
     <w:p>
       <w:pPr>
@@ -292,19 +460,11 @@
           <w:lang w:eastAsia="en-NL"/>
         </w:rPr>
       </w:pPr>
-      <w:proofErr w:type="spellStart"/>
-      <w:r>
-        <w:rPr>
-          <w:lang w:val="en-GB"/>
-        </w:rPr>
-        <w:t>npm</w:t>
-      </w:r>
-      <w:proofErr w:type="spellEnd"/>
-      <w:r>
-        <w:rPr>
-          <w:lang w:val="en-GB"/>
-        </w:rPr>
-        <w:t xml:space="preserve"> install express </w:t>
+      <w:r>
+        <w:rPr>
+          <w:lang w:val="en-GB"/>
+        </w:rPr>
+        <w:t xml:space="preserve">npm install express </w:t>
       </w:r>
       <w:r>
         <w:rPr>
@@ -330,33 +490,11 @@
           <w:lang w:val="en-GB"/>
         </w:rPr>
       </w:pPr>
-      <w:proofErr w:type="spellStart"/>
-      <w:r>
-        <w:rPr>
-          <w:lang w:val="en-GB"/>
-        </w:rPr>
-        <w:t>npm</w:t>
-      </w:r>
-      <w:proofErr w:type="spellEnd"/>
-      <w:r>
-        <w:rPr>
-          <w:lang w:val="en-GB"/>
-        </w:rPr>
-        <w:t xml:space="preserve"> install --save </w:t>
-      </w:r>
-      <w:proofErr w:type="spellStart"/>
-      <w:r>
-        <w:rPr>
-          <w:lang w:val="en-GB"/>
-        </w:rPr>
-        <w:t>xsd</w:t>
-      </w:r>
-      <w:proofErr w:type="spellEnd"/>
-      <w:r>
-        <w:rPr>
-          <w:lang w:val="en-GB"/>
-        </w:rPr>
-        <w:t>-schema-validator</w:t>
+      <w:r>
+        <w:rPr>
+          <w:lang w:val="en-GB"/>
+        </w:rPr>
+        <w:t>npm install --save xsd-schema-validator</w:t>
       </w:r>
     </w:p>
     <w:p>
@@ -370,33 +508,11 @@
           <w:lang w:val="en-GB"/>
         </w:rPr>
       </w:pPr>
-      <w:proofErr w:type="spellStart"/>
-      <w:r>
-        <w:rPr>
-          <w:lang w:val="en-GB"/>
-        </w:rPr>
-        <w:t>npm</w:t>
-      </w:r>
-      <w:proofErr w:type="spellEnd"/>
-      <w:r>
-        <w:rPr>
-          <w:lang w:val="en-GB"/>
-        </w:rPr>
-        <w:t xml:space="preserve"> install </w:t>
-      </w:r>
-      <w:proofErr w:type="spellStart"/>
-      <w:r>
-        <w:rPr>
-          <w:lang w:val="en-GB"/>
-        </w:rPr>
-        <w:t>nodemon</w:t>
-      </w:r>
-      <w:proofErr w:type="spellEnd"/>
-      <w:r>
-        <w:rPr>
-          <w:lang w:val="en-GB"/>
-        </w:rPr>
-        <w:t xml:space="preserve"> -g</w:t>
+      <w:r>
+        <w:rPr>
+          <w:lang w:val="en-GB"/>
+        </w:rPr>
+        <w:t>npm install nodemon -g</w:t>
       </w:r>
     </w:p>
     <w:p>
@@ -410,33 +526,11 @@
           <w:lang w:val="en-GB"/>
         </w:rPr>
       </w:pPr>
-      <w:proofErr w:type="spellStart"/>
-      <w:r>
-        <w:rPr>
-          <w:lang w:val="en-GB"/>
-        </w:rPr>
-        <w:t>npm</w:t>
-      </w:r>
-      <w:proofErr w:type="spellEnd"/>
-      <w:r>
-        <w:rPr>
-          <w:lang w:val="en-GB"/>
-        </w:rPr>
-        <w:t xml:space="preserve"> install --save is-my-</w:t>
-      </w:r>
-      <w:proofErr w:type="spellStart"/>
-      <w:r>
-        <w:rPr>
-          <w:lang w:val="en-GB"/>
-        </w:rPr>
-        <w:t>json</w:t>
-      </w:r>
-      <w:proofErr w:type="spellEnd"/>
-      <w:r>
-        <w:rPr>
-          <w:lang w:val="en-GB"/>
-        </w:rPr>
-        <w:t>-valid</w:t>
+      <w:r>
+        <w:rPr>
+          <w:lang w:val="en-GB"/>
+        </w:rPr>
+        <w:t>npm install --save is-my-json-valid</w:t>
       </w:r>
     </w:p>
     <w:p>
@@ -450,33 +544,11 @@
           <w:lang w:val="en-GB"/>
         </w:rPr>
       </w:pPr>
-      <w:proofErr w:type="spellStart"/>
-      <w:r>
-        <w:rPr>
-          <w:lang w:val="en-GB"/>
-        </w:rPr>
-        <w:t>npm</w:t>
-      </w:r>
-      <w:proofErr w:type="spellEnd"/>
-      <w:r>
-        <w:rPr>
-          <w:lang w:val="en-GB"/>
-        </w:rPr>
-        <w:t xml:space="preserve"> install --save </w:t>
-      </w:r>
-      <w:proofErr w:type="spellStart"/>
-      <w:r>
-        <w:rPr>
-          <w:lang w:val="en-GB"/>
-        </w:rPr>
-        <w:t>xsd</w:t>
-      </w:r>
-      <w:proofErr w:type="spellEnd"/>
-      <w:r>
-        <w:rPr>
-          <w:lang w:val="en-GB"/>
-        </w:rPr>
-        <w:t>-schema-validator</w:t>
+      <w:r>
+        <w:rPr>
+          <w:lang w:val="en-GB"/>
+        </w:rPr>
+        <w:t>npm install --save xsd-schema-validator</w:t>
       </w:r>
     </w:p>
     <w:p>
@@ -510,21 +582,7 @@
         <w:rPr>
           <w:lang w:val="en-GB"/>
         </w:rPr>
-        <w:t>After all modules have been installed on the correct directory, run the command “</w:t>
-      </w:r>
-      <w:proofErr w:type="spellStart"/>
-      <w:r>
-        <w:rPr>
-          <w:lang w:val="en-GB"/>
-        </w:rPr>
-        <w:t>nodemon</w:t>
-      </w:r>
-      <w:proofErr w:type="spellEnd"/>
-      <w:r>
-        <w:rPr>
-          <w:lang w:val="en-GB"/>
-        </w:rPr>
-        <w:t xml:space="preserve"> app.js”, </w:t>
+        <w:t xml:space="preserve">After all modules have been installed on the correct directory, run the command “nodemon app.js”, </w:t>
       </w:r>
       <w:commentRangeStart w:id="0"/>
       <w:r>
@@ -706,8 +764,100 @@
       </w:pPr>
     </w:lvl>
   </w:abstractNum>
+  <w:abstractNum w:abstractNumId="1" w15:restartNumberingAfterBreak="0">
+    <w:nsid w:val="54712B29"/>
+    <w:multiLevelType w:val="hybridMultilevel"/>
+    <w:tmpl w:val="9642F8F8"/>
+    <w:lvl w:ilvl="0" w:tplc="20000011">
+      <w:start w:val="1"/>
+      <w:numFmt w:val="decimal"/>
+      <w:lvlText w:val="%1)"/>
+      <w:lvlJc w:val="left"/>
+      <w:pPr>
+        <w:ind w:left="720" w:hanging="360"/>
+      </w:pPr>
+      <w:rPr>
+        <w:rFonts w:hint="default"/>
+      </w:rPr>
+    </w:lvl>
+    <w:lvl w:ilvl="1" w:tplc="20000019">
+      <w:start w:val="1"/>
+      <w:numFmt w:val="lowerLetter"/>
+      <w:lvlText w:val="%2."/>
+      <w:lvlJc w:val="left"/>
+      <w:pPr>
+        <w:ind w:left="1440" w:hanging="360"/>
+      </w:pPr>
+    </w:lvl>
+    <w:lvl w:ilvl="2" w:tplc="2000001B" w:tentative="1">
+      <w:start w:val="1"/>
+      <w:numFmt w:val="lowerRoman"/>
+      <w:lvlText w:val="%3."/>
+      <w:lvlJc w:val="right"/>
+      <w:pPr>
+        <w:ind w:left="2160" w:hanging="180"/>
+      </w:pPr>
+    </w:lvl>
+    <w:lvl w:ilvl="3" w:tplc="2000000F" w:tentative="1">
+      <w:start w:val="1"/>
+      <w:numFmt w:val="decimal"/>
+      <w:lvlText w:val="%4."/>
+      <w:lvlJc w:val="left"/>
+      <w:pPr>
+        <w:ind w:left="2880" w:hanging="360"/>
+      </w:pPr>
+    </w:lvl>
+    <w:lvl w:ilvl="4" w:tplc="20000019" w:tentative="1">
+      <w:start w:val="1"/>
+      <w:numFmt w:val="lowerLetter"/>
+      <w:lvlText w:val="%5."/>
+      <w:lvlJc w:val="left"/>
+      <w:pPr>
+        <w:ind w:left="3600" w:hanging="360"/>
+      </w:pPr>
+    </w:lvl>
+    <w:lvl w:ilvl="5" w:tplc="2000001B" w:tentative="1">
+      <w:start w:val="1"/>
+      <w:numFmt w:val="lowerRoman"/>
+      <w:lvlText w:val="%6."/>
+      <w:lvlJc w:val="right"/>
+      <w:pPr>
+        <w:ind w:left="4320" w:hanging="180"/>
+      </w:pPr>
+    </w:lvl>
+    <w:lvl w:ilvl="6" w:tplc="2000000F" w:tentative="1">
+      <w:start w:val="1"/>
+      <w:numFmt w:val="decimal"/>
+      <w:lvlText w:val="%7."/>
+      <w:lvlJc w:val="left"/>
+      <w:pPr>
+        <w:ind w:left="5040" w:hanging="360"/>
+      </w:pPr>
+    </w:lvl>
+    <w:lvl w:ilvl="7" w:tplc="20000019" w:tentative="1">
+      <w:start w:val="1"/>
+      <w:numFmt w:val="lowerLetter"/>
+      <w:lvlText w:val="%8."/>
+      <w:lvlJc w:val="left"/>
+      <w:pPr>
+        <w:ind w:left="5760" w:hanging="360"/>
+      </w:pPr>
+    </w:lvl>
+    <w:lvl w:ilvl="8" w:tplc="2000001B" w:tentative="1">
+      <w:start w:val="1"/>
+      <w:numFmt w:val="lowerRoman"/>
+      <w:lvlText w:val="%9."/>
+      <w:lvlJc w:val="right"/>
+      <w:pPr>
+        <w:ind w:left="6480" w:hanging="180"/>
+      </w:pPr>
+    </w:lvl>
+  </w:abstractNum>
   <w:num w:numId="1">
     <w:abstractNumId w:val="0"/>
+  </w:num>
+  <w:num w:numId="2">
+    <w:abstractNumId w:val="1"/>
   </w:num>
 </w:numbering>
 </file>
@@ -1165,7 +1315,6 @@
   <w:style w:type="character" w:default="1" w:styleId="DefaultParagraphFont">
     <w:name w:val="Default Paragraph Font"/>
     <w:uiPriority w:val="1"/>
-    <w:semiHidden/>
     <w:unhideWhenUsed/>
   </w:style>
   <w:style w:type="table" w:default="1" w:styleId="TableNormal">

</xml_diff>